<commit_message>
Add overpass query for cycleways
</commit_message>
<xml_diff>
--- a/radwegeOSM/Radwege.docx
+++ b/radwegeOSM/Radwege.docx
@@ -25,123 +25,10 @@
           <w:szCs w:val="24"/>
           <w:shd w:val="clear" w:color="auto" w:fill="FFFFFF"/>
         </w:rPr>
-        <w:t>Schlüssel: highway</w:t>
-      </w:r>
-    </w:p>
-    <w:p>
-      <w:pPr>
-        <w:ind w:left="1410" w:hanging="1410"/>
-        <w:rPr>
-          <w:rFonts w:ascii="Arial" w:hAnsi="Arial" w:cs="Arial"/>
-          <w:color w:val="202122"/>
-          <w:shd w:val="clear" w:color="auto" w:fill="FFFFFF"/>
-        </w:rPr>
-      </w:pPr>
-      <w:r>
-        <w:rPr>
-          <w:rFonts w:ascii="Arial" w:hAnsi="Arial" w:cs="Arial"/>
-          <w:color w:val="202122"/>
-          <w:shd w:val="clear" w:color="auto" w:fill="FFFFFF"/>
-        </w:rPr>
-        <w:t>Der Schlüssel </w:t>
-      </w:r>
-      <w:r>
-        <w:rPr>
-          <w:rFonts w:ascii="Courier New" w:hAnsi="Courier New" w:cs="Courier New"/>
-          <w:b/>
-          <w:bCs/>
-          <w:color w:val="202122"/>
-          <w:shd w:val="clear" w:color="auto" w:fill="FFFFFF"/>
-        </w:rPr>
-        <w:t>highway=*</w:t>
-      </w:r>
-      <w:r>
-        <w:rPr>
-          <w:rFonts w:ascii="Arial" w:hAnsi="Arial" w:cs="Arial"/>
-          <w:color w:val="202122"/>
-          <w:shd w:val="clear" w:color="auto" w:fill="FFFFFF"/>
-        </w:rPr>
-        <w:t xml:space="preserve"> </w:t>
-      </w:r>
-      <w:r>
-        <w:rPr>
-          <w:rFonts w:ascii="Arial" w:hAnsi="Arial" w:cs="Arial"/>
-          <w:color w:val="202122"/>
-          <w:shd w:val="clear" w:color="auto" w:fill="FFFFFF"/>
-        </w:rPr>
-        <w:t>wird benutzt</w:t>
-      </w:r>
-      <w:r>
-        <w:rPr>
-          <w:rFonts w:ascii="Arial" w:hAnsi="Arial" w:cs="Arial"/>
-          <w:color w:val="202122"/>
-          <w:shd w:val="clear" w:color="auto" w:fill="FFFFFF"/>
-        </w:rPr>
-        <w:t>,</w:t>
-      </w:r>
-      <w:r>
-        <w:rPr>
-          <w:rFonts w:ascii="Arial" w:hAnsi="Arial" w:cs="Arial"/>
-          <w:color w:val="202122"/>
-          <w:shd w:val="clear" w:color="auto" w:fill="FFFFFF"/>
-        </w:rPr>
-        <w:t xml:space="preserve"> um Straßen und Wege zu kennzeichnen</w:t>
-      </w:r>
-      <w:r>
-        <w:rPr>
-          <w:rFonts w:ascii="Arial" w:hAnsi="Arial" w:cs="Arial"/>
-          <w:color w:val="202122"/>
-          <w:shd w:val="clear" w:color="auto" w:fill="FFFFFF"/>
-        </w:rPr>
-        <w:t>.</w:t>
-      </w:r>
-    </w:p>
-    <w:p>
-      <w:pPr>
-        <w:ind w:left="1410" w:hanging="1410"/>
-      </w:pPr>
-      <w:r>
-        <w:rPr>
-          <w:rFonts w:ascii="Courier New" w:hAnsi="Courier New" w:cs="Courier New"/>
-          <w:b/>
-          <w:bCs/>
-        </w:rPr>
-        <w:t>h</w:t>
-      </w:r>
-      <w:r>
-        <w:rPr>
-          <w:rFonts w:ascii="Courier New" w:hAnsi="Courier New" w:cs="Courier New"/>
-          <w:b/>
-          <w:bCs/>
-        </w:rPr>
-        <w:t>ighway</w:t>
-      </w:r>
-      <w:r>
-        <w:rPr>
-          <w:rFonts w:ascii="Courier New" w:hAnsi="Courier New" w:cs="Courier New"/>
-          <w:b/>
-          <w:bCs/>
-        </w:rPr>
-        <w:t xml:space="preserve">= </w:t>
-      </w:r>
-      <w:r>
-        <w:rPr>
-          <w:rFonts w:ascii="Courier New" w:hAnsi="Courier New" w:cs="Courier New"/>
-          <w:b/>
-          <w:bCs/>
-        </w:rPr>
-        <w:t>cycleway</w:t>
-      </w:r>
-      <w:r>
-        <w:t xml:space="preserve"> Radweg zur ausschließlichen Benutzung durch Radfahrer</w:t>
-      </w:r>
-      <w:r>
-        <w:t xml:space="preserve"> (ohne Straße).</w:t>
-      </w:r>
-    </w:p>
-    <w:p>
-      <w:pPr>
-        <w:ind w:left="1410" w:hanging="1410"/>
+        <w:t xml:space="preserve">Schlüssel: </w:t>
+      </w:r>
+      <w:proofErr w:type="spellStart"/>
+      <w:r>
         <w:rPr>
           <w:rFonts w:ascii="Arial" w:hAnsi="Arial" w:cs="Arial"/>
           <w:b/>
@@ -151,7 +38,93 @@
           <w:szCs w:val="24"/>
           <w:shd w:val="clear" w:color="auto" w:fill="FFFFFF"/>
         </w:rPr>
-      </w:pPr>
+        <w:t>highway</w:t>
+      </w:r>
+      <w:proofErr w:type="spellEnd"/>
+    </w:p>
+    <w:p>
+      <w:pPr>
+        <w:ind w:left="1410" w:hanging="1410"/>
+        <w:rPr>
+          <w:rFonts w:ascii="Arial" w:hAnsi="Arial" w:cs="Arial"/>
+          <w:color w:val="202122"/>
+          <w:shd w:val="clear" w:color="auto" w:fill="FFFFFF"/>
+        </w:rPr>
+      </w:pPr>
+      <w:r>
+        <w:rPr>
+          <w:rFonts w:ascii="Arial" w:hAnsi="Arial" w:cs="Arial"/>
+          <w:color w:val="202122"/>
+          <w:shd w:val="clear" w:color="auto" w:fill="FFFFFF"/>
+        </w:rPr>
+        <w:t>Der Schlüssel </w:t>
+      </w:r>
+      <w:proofErr w:type="spellStart"/>
+      <w:r>
+        <w:rPr>
+          <w:rFonts w:ascii="Courier New" w:hAnsi="Courier New" w:cs="Courier New"/>
+          <w:b/>
+          <w:bCs/>
+          <w:color w:val="202122"/>
+          <w:shd w:val="clear" w:color="auto" w:fill="FFFFFF"/>
+        </w:rPr>
+        <w:t>highway</w:t>
+      </w:r>
+      <w:proofErr w:type="spellEnd"/>
+      <w:r>
+        <w:rPr>
+          <w:rFonts w:ascii="Courier New" w:hAnsi="Courier New" w:cs="Courier New"/>
+          <w:b/>
+          <w:bCs/>
+          <w:color w:val="202122"/>
+          <w:shd w:val="clear" w:color="auto" w:fill="FFFFFF"/>
+        </w:rPr>
+        <w:t>=*</w:t>
+      </w:r>
+      <w:r>
+        <w:rPr>
+          <w:rFonts w:ascii="Arial" w:hAnsi="Arial" w:cs="Arial"/>
+          <w:color w:val="202122"/>
+          <w:shd w:val="clear" w:color="auto" w:fill="FFFFFF"/>
+        </w:rPr>
+        <w:t xml:space="preserve"> wird benutzt, um Straßen und Wege zu kennzeichnen.</w:t>
+      </w:r>
+    </w:p>
+    <w:p>
+      <w:pPr>
+        <w:ind w:left="1410" w:hanging="1410"/>
+      </w:pPr>
+      <w:proofErr w:type="spellStart"/>
+      <w:r>
+        <w:rPr>
+          <w:rFonts w:ascii="Courier New" w:hAnsi="Courier New" w:cs="Courier New"/>
+          <w:b/>
+          <w:bCs/>
+        </w:rPr>
+        <w:t>highway</w:t>
+      </w:r>
+      <w:proofErr w:type="spellEnd"/>
+      <w:r>
+        <w:rPr>
+          <w:rFonts w:ascii="Courier New" w:hAnsi="Courier New" w:cs="Courier New"/>
+          <w:b/>
+          <w:bCs/>
+        </w:rPr>
+        <w:t xml:space="preserve">= </w:t>
+      </w:r>
+      <w:proofErr w:type="spellStart"/>
+      <w:r>
+        <w:rPr>
+          <w:rFonts w:ascii="Courier New" w:hAnsi="Courier New" w:cs="Courier New"/>
+          <w:b/>
+          <w:bCs/>
+        </w:rPr>
+        <w:t>cycleway</w:t>
+      </w:r>
+      <w:proofErr w:type="spellEnd"/>
+      <w:r>
+        <w:t xml:space="preserve"> Radweg zur ausschließlichen Benutzung durch Radfahrer (ohne Straße).</w:t>
+      </w:r>
     </w:p>
     <w:p>
       <w:pPr>
@@ -166,7 +139,10 @@
           <w:shd w:val="clear" w:color="auto" w:fill="FFFFFF"/>
         </w:rPr>
       </w:pPr>
-      <w:r>
+    </w:p>
+    <w:p>
+      <w:pPr>
+        <w:ind w:left="1410" w:hanging="1410"/>
         <w:rPr>
           <w:rFonts w:ascii="Arial" w:hAnsi="Arial" w:cs="Arial"/>
           <w:b/>
@@ -176,18 +152,45 @@
           <w:szCs w:val="24"/>
           <w:shd w:val="clear" w:color="auto" w:fill="FFFFFF"/>
         </w:rPr>
-        <w:t>Attribut: cycleway</w:t>
-      </w:r>
-    </w:p>
-    <w:p>
-      <w:r>
-        <w:rPr>
-          <w:rFonts w:ascii="Courier New" w:hAnsi="Courier New" w:cs="Courier New"/>
-          <w:b/>
-          <w:bCs/>
+      </w:pPr>
+      <w:r>
+        <w:rPr>
+          <w:rFonts w:ascii="Arial" w:hAnsi="Arial" w:cs="Arial"/>
+          <w:b/>
+          <w:bCs/>
+          <w:color w:val="202122"/>
+          <w:sz w:val="24"/>
+          <w:szCs w:val="24"/>
+          <w:shd w:val="clear" w:color="auto" w:fill="FFFFFF"/>
+        </w:rPr>
+        <w:t xml:space="preserve">Attribut: </w:t>
+      </w:r>
+      <w:proofErr w:type="spellStart"/>
+      <w:r>
+        <w:rPr>
+          <w:rFonts w:ascii="Arial" w:hAnsi="Arial" w:cs="Arial"/>
+          <w:b/>
+          <w:bCs/>
+          <w:color w:val="202122"/>
+          <w:sz w:val="24"/>
+          <w:szCs w:val="24"/>
+          <w:shd w:val="clear" w:color="auto" w:fill="FFFFFF"/>
         </w:rPr>
         <w:t>cycleway</w:t>
       </w:r>
+      <w:proofErr w:type="spellEnd"/>
+    </w:p>
+    <w:p>
+      <w:proofErr w:type="spellStart"/>
+      <w:r>
+        <w:rPr>
+          <w:rFonts w:ascii="Courier New" w:hAnsi="Courier New" w:cs="Courier New"/>
+          <w:b/>
+          <w:bCs/>
+        </w:rPr>
+        <w:t>cycleway</w:t>
+      </w:r>
+      <w:proofErr w:type="spellEnd"/>
       <w:r>
         <w:rPr>
           <w:rFonts w:ascii="Courier New" w:hAnsi="Courier New" w:cs="Courier New"/>
@@ -197,24 +200,44 @@
       <w:r>
         <w:t xml:space="preserve"> erfasst die Fahrradinfrastruktur entlang einer Straße. Das </w:t>
       </w:r>
-      <w:r>
-        <w:rPr>
-          <w:rFonts w:ascii="Courier New" w:hAnsi="Courier New" w:cs="Courier New"/>
-          <w:b/>
-          <w:bCs/>
-        </w:rPr>
-        <w:t>highway=*</w:t>
+      <w:proofErr w:type="spellStart"/>
+      <w:r>
+        <w:rPr>
+          <w:rFonts w:ascii="Courier New" w:hAnsi="Courier New" w:cs="Courier New"/>
+          <w:b/>
+          <w:bCs/>
+        </w:rPr>
+        <w:t>highway</w:t>
+      </w:r>
+      <w:proofErr w:type="spellEnd"/>
+      <w:r>
+        <w:rPr>
+          <w:rFonts w:ascii="Courier New" w:hAnsi="Courier New" w:cs="Courier New"/>
+          <w:b/>
+          <w:bCs/>
+        </w:rPr>
+        <w:t>=*</w:t>
       </w:r>
       <w:r>
         <w:t xml:space="preserve"> wird entsprechend der Einordnung und Bedeutung der Straße verwendet und um </w:t>
       </w:r>
-      <w:r>
-        <w:rPr>
-          <w:rFonts w:ascii="Courier New" w:hAnsi="Courier New" w:cs="Courier New"/>
-          <w:b/>
-          <w:bCs/>
-        </w:rPr>
-        <w:t>cycleway=*</w:t>
+      <w:proofErr w:type="spellStart"/>
+      <w:r>
+        <w:rPr>
+          <w:rFonts w:ascii="Courier New" w:hAnsi="Courier New" w:cs="Courier New"/>
+          <w:b/>
+          <w:bCs/>
+        </w:rPr>
+        <w:t>cycleway</w:t>
+      </w:r>
+      <w:proofErr w:type="spellEnd"/>
+      <w:r>
+        <w:rPr>
+          <w:rFonts w:ascii="Courier New" w:hAnsi="Courier New" w:cs="Courier New"/>
+          <w:b/>
+          <w:bCs/>
+        </w:rPr>
+        <w:t>=*</w:t>
       </w:r>
       <w:r>
         <w:t xml:space="preserve"> ergänzt.</w:t>
@@ -224,39 +247,70 @@
       <w:r>
         <w:t xml:space="preserve">Benutzungspflichtige Radwege können mit </w:t>
       </w:r>
-      <w:r>
-        <w:rPr>
-          <w:rFonts w:ascii="Courier New" w:hAnsi="Courier New" w:cs="Courier New"/>
-          <w:b/>
-          <w:bCs/>
-        </w:rPr>
-        <w:t>bicycle=designated</w:t>
-      </w:r>
-      <w:r>
-        <w:t xml:space="preserve"> von nicht-benutzungspflichtigen Radwegen</w:t>
-      </w:r>
-      <w:r>
-        <w:t xml:space="preserve"> </w:t>
-      </w:r>
-      <w:r>
-        <w:rPr>
-          <w:rFonts w:ascii="Courier New" w:hAnsi="Courier New" w:cs="Courier New"/>
-          <w:b/>
-          <w:bCs/>
-        </w:rPr>
-        <w:t>bicycle=yes</w:t>
-      </w:r>
+      <w:proofErr w:type="spellStart"/>
+      <w:r>
+        <w:rPr>
+          <w:rFonts w:ascii="Courier New" w:hAnsi="Courier New" w:cs="Courier New"/>
+          <w:b/>
+          <w:bCs/>
+        </w:rPr>
+        <w:t>bicycle</w:t>
+      </w:r>
+      <w:proofErr w:type="spellEnd"/>
+      <w:r>
+        <w:rPr>
+          <w:rFonts w:ascii="Courier New" w:hAnsi="Courier New" w:cs="Courier New"/>
+          <w:b/>
+          <w:bCs/>
+        </w:rPr>
+        <w:t>=</w:t>
+      </w:r>
+      <w:proofErr w:type="spellStart"/>
+      <w:r>
+        <w:rPr>
+          <w:rFonts w:ascii="Courier New" w:hAnsi="Courier New" w:cs="Courier New"/>
+          <w:b/>
+          <w:bCs/>
+        </w:rPr>
+        <w:t>designated</w:t>
+      </w:r>
+      <w:proofErr w:type="spellEnd"/>
+      <w:r>
+        <w:t xml:space="preserve"> von nicht-benutzungspflichtigen Radwegen </w:t>
+      </w:r>
+      <w:proofErr w:type="spellStart"/>
+      <w:r>
+        <w:rPr>
+          <w:rFonts w:ascii="Courier New" w:hAnsi="Courier New" w:cs="Courier New"/>
+          <w:b/>
+          <w:bCs/>
+        </w:rPr>
+        <w:t>bicycle</w:t>
+      </w:r>
+      <w:proofErr w:type="spellEnd"/>
+      <w:r>
+        <w:rPr>
+          <w:rFonts w:ascii="Courier New" w:hAnsi="Courier New" w:cs="Courier New"/>
+          <w:b/>
+          <w:bCs/>
+        </w:rPr>
+        <w:t>=</w:t>
+      </w:r>
+      <w:proofErr w:type="spellStart"/>
+      <w:r>
+        <w:rPr>
+          <w:rFonts w:ascii="Courier New" w:hAnsi="Courier New" w:cs="Courier New"/>
+          <w:b/>
+          <w:bCs/>
+        </w:rPr>
+        <w:t>yes</w:t>
+      </w:r>
+      <w:proofErr w:type="spellEnd"/>
       <w:r>
         <w:t xml:space="preserve"> unterschieden werden.</w:t>
       </w:r>
     </w:p>
-    <w:p>
-      <w:pPr>
-        <w:rPr>
-          <w:lang w:val="en-GB"/>
-        </w:rPr>
-      </w:pPr>
-    </w:p>
+    <w:p/>
     <w:p>
       <w:pPr>
         <w:shd w:val="clear" w:color="auto" w:fill="FF0000"/>
@@ -298,183 +352,68 @@
           <w:bCs/>
           <w:lang w:val="en-GB"/>
         </w:rPr>
-        <w:t xml:space="preserve">highway= path &amp;&amp; bicycle = designated || </w:t>
-      </w:r>
-      <w:r>
-        <w:rPr>
-          <w:rFonts w:ascii="Courier New" w:hAnsi="Courier New" w:cs="Courier New"/>
-          <w:b/>
-          <w:bCs/>
-          <w:lang w:val="en-GB"/>
-        </w:rPr>
-        <w:t xml:space="preserve">highway= </w:t>
-      </w:r>
-      <w:r>
-        <w:rPr>
-          <w:rFonts w:ascii="Courier New" w:hAnsi="Courier New" w:cs="Courier New"/>
-          <w:b/>
-          <w:bCs/>
-          <w:lang w:val="en-GB"/>
+        <w:t>highway= path &amp;&amp; bicycle = designated || highway= cycleway &amp;&amp; bicycle = designated</w:t>
+      </w:r>
+      <w:r>
+        <w:rPr>
+          <w:rFonts w:ascii="Courier New" w:hAnsi="Courier New" w:cs="Courier New"/>
+          <w:b/>
+          <w:bCs/>
+          <w:lang w:val="en-GB"/>
+        </w:rPr>
+        <w:t xml:space="preserve"> || highway= path &amp;&amp; bicycle = yes || highway= cycleway &amp;&amp; bicycle = yes || </w:t>
+      </w:r>
+      <w:proofErr w:type="spellStart"/>
+      <w:r>
+        <w:rPr>
+          <w:rFonts w:ascii="Courier New" w:hAnsi="Courier New" w:cs="Courier New"/>
+          <w:b/>
+          <w:bCs/>
+          <w:lang w:val="en-GB"/>
+        </w:rPr>
+        <w:t>bicycle_road</w:t>
+      </w:r>
+      <w:proofErr w:type="spellEnd"/>
+      <w:r>
+        <w:rPr>
+          <w:rFonts w:ascii="Courier New" w:hAnsi="Courier New" w:cs="Courier New"/>
+          <w:b/>
+          <w:bCs/>
+          <w:lang w:val="en-GB"/>
+        </w:rPr>
+        <w:t>= yes &amp;&amp; highway= residential</w:t>
+      </w:r>
+    </w:p>
+    <w:p>
+      <w:pPr>
+        <w:rPr>
+          <w:lang w:val="en-GB"/>
+        </w:rPr>
+      </w:pPr>
+    </w:p>
+    <w:p>
+      <w:pPr>
+        <w:rPr>
+          <w:b/>
+          <w:bCs/>
+        </w:rPr>
+      </w:pPr>
+      <w:r>
+        <w:rPr>
+          <w:b/>
+          <w:bCs/>
+        </w:rPr>
+        <w:t xml:space="preserve">Weitere Attribute für </w:t>
+      </w:r>
+      <w:proofErr w:type="spellStart"/>
+      <w:r>
+        <w:rPr>
+          <w:b/>
+          <w:bCs/>
         </w:rPr>
         <w:t>cycleway</w:t>
       </w:r>
-      <w:r>
-        <w:rPr>
-          <w:rFonts w:ascii="Courier New" w:hAnsi="Courier New" w:cs="Courier New"/>
-          <w:b/>
-          <w:bCs/>
-          <w:lang w:val="en-GB"/>
-        </w:rPr>
-        <w:t xml:space="preserve"> &amp;&amp; bicycle = designated</w:t>
-      </w:r>
-      <w:r>
-        <w:rPr>
-          <w:rFonts w:ascii="Courier New" w:hAnsi="Courier New" w:cs="Courier New"/>
-          <w:b/>
-          <w:bCs/>
-          <w:lang w:val="en-GB"/>
-        </w:rPr>
-        <w:t xml:space="preserve"> || </w:t>
-      </w:r>
-      <w:r>
-        <w:rPr>
-          <w:rFonts w:ascii="Courier New" w:hAnsi="Courier New" w:cs="Courier New"/>
-          <w:b/>
-          <w:bCs/>
-          <w:lang w:val="en-GB"/>
-        </w:rPr>
-        <w:t xml:space="preserve">highway= path &amp;&amp; bicycle = </w:t>
-      </w:r>
-      <w:r>
-        <w:rPr>
-          <w:rFonts w:ascii="Courier New" w:hAnsi="Courier New" w:cs="Courier New"/>
-          <w:b/>
-          <w:bCs/>
-          <w:lang w:val="en-GB"/>
-        </w:rPr>
-        <w:t>yes</w:t>
-      </w:r>
-      <w:r>
-        <w:rPr>
-          <w:rFonts w:ascii="Courier New" w:hAnsi="Courier New" w:cs="Courier New"/>
-          <w:b/>
-          <w:bCs/>
-          <w:lang w:val="en-GB"/>
-        </w:rPr>
-        <w:t xml:space="preserve"> || highway= cycleway &amp;&amp; bicycle = </w:t>
-      </w:r>
-      <w:r>
-        <w:rPr>
-          <w:rFonts w:ascii="Courier New" w:hAnsi="Courier New" w:cs="Courier New"/>
-          <w:b/>
-          <w:bCs/>
-          <w:lang w:val="en-GB"/>
-        </w:rPr>
-        <w:t>yes</w:t>
-      </w:r>
-      <w:r>
-        <w:rPr>
-          <w:rFonts w:ascii="Courier New" w:hAnsi="Courier New" w:cs="Courier New"/>
-          <w:b/>
-          <w:bCs/>
-          <w:lang w:val="en-GB"/>
-        </w:rPr>
-        <w:t xml:space="preserve"> ||</w:t>
-      </w:r>
-      <w:r>
-        <w:rPr>
-          <w:rFonts w:ascii="Courier New" w:hAnsi="Courier New" w:cs="Courier New"/>
-          <w:b/>
-          <w:bCs/>
-          <w:lang w:val="en-GB"/>
-        </w:rPr>
-        <w:t xml:space="preserve"> </w:t>
-      </w:r>
-      <w:r>
-        <w:rPr>
-          <w:rFonts w:ascii="Courier New" w:hAnsi="Courier New" w:cs="Courier New"/>
-          <w:b/>
-          <w:bCs/>
-          <w:lang w:val="en-GB"/>
-        </w:rPr>
-        <w:t>bicycle_road</w:t>
-      </w:r>
-      <w:r>
-        <w:rPr>
-          <w:rFonts w:ascii="Courier New" w:hAnsi="Courier New" w:cs="Courier New"/>
-          <w:b/>
-          <w:bCs/>
-          <w:lang w:val="en-GB"/>
-        </w:rPr>
-        <w:t xml:space="preserve">= </w:t>
-      </w:r>
-      <w:r>
-        <w:rPr>
-          <w:rFonts w:ascii="Courier New" w:hAnsi="Courier New" w:cs="Courier New"/>
-          <w:b/>
-          <w:bCs/>
-          <w:lang w:val="en-GB"/>
-        </w:rPr>
-        <w:t>yes</w:t>
-      </w:r>
-      <w:r>
-        <w:rPr>
-          <w:rFonts w:ascii="Courier New" w:hAnsi="Courier New" w:cs="Courier New"/>
-          <w:b/>
-          <w:bCs/>
-          <w:lang w:val="en-GB"/>
-        </w:rPr>
-        <w:t xml:space="preserve"> &amp;&amp; </w:t>
-      </w:r>
-      <w:r>
-        <w:rPr>
-          <w:rFonts w:ascii="Courier New" w:hAnsi="Courier New" w:cs="Courier New"/>
-          <w:b/>
-          <w:bCs/>
-          <w:lang w:val="en-GB"/>
-        </w:rPr>
-        <w:t>highway</w:t>
-      </w:r>
-      <w:r>
-        <w:rPr>
-          <w:rFonts w:ascii="Courier New" w:hAnsi="Courier New" w:cs="Courier New"/>
-          <w:b/>
-          <w:bCs/>
-          <w:lang w:val="en-GB"/>
-        </w:rPr>
-        <w:t xml:space="preserve">= </w:t>
-      </w:r>
-      <w:r>
-        <w:rPr>
-          <w:rFonts w:ascii="Courier New" w:hAnsi="Courier New" w:cs="Courier New"/>
-          <w:b/>
-          <w:bCs/>
-          <w:lang w:val="en-GB"/>
-        </w:rPr>
-        <w:t>residential</w:t>
-      </w:r>
-    </w:p>
-    <w:p>
-      <w:pPr>
-        <w:rPr>
-          <w:lang w:val="en-GB"/>
-        </w:rPr>
-      </w:pPr>
-    </w:p>
-    <w:p>
-      <w:pPr>
-        <w:rPr>
-          <w:b/>
-          <w:bCs/>
-        </w:rPr>
-      </w:pPr>
-      <w:r>
-        <w:rPr>
-          <w:b/>
-          <w:bCs/>
-        </w:rPr>
-        <w:t>Weitere Attribute für cycleway</w:t>
-      </w:r>
+      <w:proofErr w:type="spellEnd"/>
     </w:p>
     <w:p>
       <w:r>
@@ -500,9 +439,11 @@
       <w:pPr>
         <w:spacing w:line="240" w:lineRule="auto"/>
       </w:pPr>
+      <w:proofErr w:type="spellStart"/>
       <w:r>
         <w:t>lane</w:t>
       </w:r>
+      <w:proofErr w:type="spellEnd"/>
       <w:r>
         <w:tab/>
       </w:r>
@@ -525,9 +466,11 @@
         <w:spacing w:line="240" w:lineRule="auto"/>
         <w:ind w:left="2124" w:hanging="2124"/>
       </w:pPr>
+      <w:proofErr w:type="spellStart"/>
       <w:r>
         <w:t>opposite</w:t>
       </w:r>
+      <w:proofErr w:type="spellEnd"/>
       <w:r>
         <w:tab/>
         <w:t>Einbahnstraße ohne eigenen Radweg, die für Radfahrer in Gegenrichtung geöffnet ist.</w:t>
@@ -543,9 +486,11 @@
       <w:pPr>
         <w:spacing w:line="240" w:lineRule="auto"/>
       </w:pPr>
+      <w:proofErr w:type="spellStart"/>
       <w:r>
         <w:t>opposite_lane</w:t>
       </w:r>
+      <w:proofErr w:type="spellEnd"/>
       <w:r>
         <w:tab/>
       </w:r>
@@ -586,9 +531,11 @@
         <w:spacing w:line="240" w:lineRule="auto"/>
         <w:ind w:left="2124" w:hanging="2124"/>
       </w:pPr>
+      <w:proofErr w:type="spellStart"/>
       <w:r>
         <w:t>opposite_track</w:t>
       </w:r>
+      <w:proofErr w:type="spellEnd"/>
       <w:r>
         <w:tab/>
         <w:t>Ein baulich abgesetzter Radweg entgegen der Fahrrichtung einer Einbahnstraße.</w:t>
@@ -604,9 +551,11 @@
       <w:pPr>
         <w:spacing w:line="240" w:lineRule="auto"/>
       </w:pPr>
+      <w:proofErr w:type="spellStart"/>
       <w:r>
         <w:t>share_busway</w:t>
       </w:r>
+      <w:proofErr w:type="spellEnd"/>
       <w:r>
         <w:tab/>
       </w:r>
@@ -625,9 +574,11 @@
       <w:pPr>
         <w:spacing w:line="240" w:lineRule="auto"/>
       </w:pPr>
+      <w:proofErr w:type="spellStart"/>
       <w:r>
         <w:t>shared_lane</w:t>
       </w:r>
+      <w:proofErr w:type="spellEnd"/>
       <w:r>
         <w:tab/>
       </w:r>
@@ -722,24 +673,42 @@
         </w:rPr>
         <w:t>tellt durch Relationen (</w:t>
       </w:r>
-      <w:hyperlink r:id="rId4" w:tooltip="DE:Relation:route" w:history="1">
-        <w:r>
-          <w:rPr>
-            <w:rStyle w:val="Hyperlink"/>
-            <w:rFonts w:cstheme="minorHAnsi"/>
-            <w:color w:val="0B0080"/>
-            <w:shd w:val="clear" w:color="auto" w:fill="FFFFFF"/>
-          </w:rPr>
-          <w:t>Relation:route</w:t>
-        </w:r>
-      </w:hyperlink>
-      <w:r>
-        <w:rPr>
+      <w:proofErr w:type="spellStart"/>
+      <w:r>
+        <w:fldChar w:fldCharType="begin"/>
+      </w:r>
+      <w:r>
+        <w:instrText xml:space="preserve"> HYPERLINK "https://wiki.openstreetmap.org/wiki/DE:Relation:route" \o "DE:Relation:route" </w:instrText>
+      </w:r>
+      <w:r>
+        <w:fldChar w:fldCharType="separate"/>
+      </w:r>
+      <w:r>
+        <w:rPr>
+          <w:rStyle w:val="Hyperlink"/>
           <w:rFonts w:cstheme="minorHAnsi"/>
+          <w:color w:val="0B0080"/>
+          <w:shd w:val="clear" w:color="auto" w:fill="FFFFFF"/>
+        </w:rPr>
+        <w:t>Relation:route</w:t>
+      </w:r>
+      <w:proofErr w:type="spellEnd"/>
+      <w:r>
+        <w:rPr>
+          <w:rStyle w:val="Hyperlink"/>
+          <w:rFonts w:cstheme="minorHAnsi"/>
+          <w:color w:val="0B0080"/>
+          <w:shd w:val="clear" w:color="auto" w:fill="FFFFFF"/>
+        </w:rPr>
+        <w:fldChar w:fldCharType="end"/>
+      </w:r>
+      <w:r>
+        <w:rPr>
+          <w:rFonts w:cstheme="minorHAnsi"/>
         </w:rPr>
         <w:t xml:space="preserve"> </w:t>
       </w:r>
-      <w:hyperlink r:id="rId5" w:tooltip="DE:Relation:route" w:history="1"/>
+      <w:hyperlink r:id="rId4" w:tooltip="DE:Relation:route" w:history="1"/>
       <w:r>
         <w:rPr>
           <w:rFonts w:cstheme="minorHAnsi"/>
@@ -763,6 +732,7 @@
       <w:r>
         <w:t xml:space="preserve"> </w:t>
       </w:r>
+      <w:proofErr w:type="spellStart"/>
       <w:r>
         <w:rPr>
           <w:rFonts w:ascii="Courier New" w:hAnsi="Courier New" w:cs="Courier New"/>
@@ -771,21 +741,14 @@
         </w:rPr>
         <w:t>highway</w:t>
       </w:r>
-      <w:r>
-        <w:rPr>
-          <w:rFonts w:ascii="Courier New" w:hAnsi="Courier New" w:cs="Courier New"/>
-          <w:b/>
-          <w:bCs/>
-        </w:rPr>
-        <w:t xml:space="preserve">= </w:t>
-      </w:r>
-      <w:r>
-        <w:rPr>
-          <w:rFonts w:ascii="Courier New" w:hAnsi="Courier New" w:cs="Courier New"/>
-          <w:b/>
-          <w:bCs/>
-        </w:rPr>
-        <w:t>track</w:t>
+      <w:proofErr w:type="spellEnd"/>
+      <w:r>
+        <w:rPr>
+          <w:rFonts w:ascii="Courier New" w:hAnsi="Courier New" w:cs="Courier New"/>
+          <w:b/>
+          <w:bCs/>
+        </w:rPr>
+        <w:t>= track</w:t>
       </w:r>
       <w:r>
         <w:rPr>
@@ -795,45 +758,468 @@
       </w:r>
     </w:p>
     <w:p>
-      <w:r>
+      <w:pPr>
         <w:rPr>
           <w:noProof/>
         </w:rPr>
-        <w:drawing>
-          <wp:inline distT="0" distB="0" distL="0" distR="0" wp14:anchorId="0F84E254" wp14:editId="2752D2C3">
-            <wp:extent cx="1628775" cy="3742563"/>
-            <wp:effectExtent l="0" t="0" r="0" b="0"/>
-            <wp:docPr id="1" name="Grafik 1"/>
-            <wp:cNvGraphicFramePr>
-              <a:graphicFrameLocks xmlns:a="http://schemas.openxmlformats.org/drawingml/2006/main" noChangeAspect="1"/>
-            </wp:cNvGraphicFramePr>
-            <a:graphic xmlns:a="http://schemas.openxmlformats.org/drawingml/2006/main">
-              <a:graphicData uri="http://schemas.openxmlformats.org/drawingml/2006/picture">
-                <pic:pic xmlns:pic="http://schemas.openxmlformats.org/drawingml/2006/picture">
-                  <pic:nvPicPr>
-                    <pic:cNvPr id="1" name=""/>
-                    <pic:cNvPicPr/>
-                  </pic:nvPicPr>
-                  <pic:blipFill>
-                    <a:blip r:embed="rId6"/>
-                    <a:stretch>
-                      <a:fillRect/>
-                    </a:stretch>
-                  </pic:blipFill>
-                  <pic:spPr>
-                    <a:xfrm>
-                      <a:off x="0" y="0"/>
-                      <a:ext cx="1645591" cy="3781202"/>
-                    </a:xfrm>
-                    <a:prstGeom prst="rect">
-                      <a:avLst/>
-                    </a:prstGeom>
-                  </pic:spPr>
-                </pic:pic>
-              </a:graphicData>
-            </a:graphic>
-          </wp:inline>
-        </w:drawing>
+      </w:pPr>
+    </w:p>
+    <w:p/>
+    <w:p>
+      <w:r>
+        <w:t>Query</w:t>
+      </w:r>
+    </w:p>
+    <w:p/>
+    <w:p>
+      <w:pPr>
+        <w:rPr>
+          <w:lang w:val="en-GB"/>
+        </w:rPr>
+      </w:pPr>
+      <w:r>
+        <w:rPr>
+          <w:lang w:val="en-GB"/>
+        </w:rPr>
+        <w:t>[</w:t>
+      </w:r>
+      <w:proofErr w:type="spellStart"/>
+      <w:r>
+        <w:rPr>
+          <w:lang w:val="en-GB"/>
+        </w:rPr>
+        <w:t>out:json</w:t>
+      </w:r>
+      <w:proofErr w:type="spellEnd"/>
+      <w:r>
+        <w:rPr>
+          <w:lang w:val="en-GB"/>
+        </w:rPr>
+        <w:t>][timeout:25];</w:t>
+      </w:r>
+    </w:p>
+    <w:p>
+      <w:pPr>
+        <w:rPr>
+          <w:lang w:val="en-GB"/>
+        </w:rPr>
+      </w:pPr>
+      <w:r>
+        <w:rPr>
+          <w:lang w:val="en-GB"/>
+        </w:rPr>
+        <w:t>// fetch area “Kiel” to search in</w:t>
+      </w:r>
+    </w:p>
+    <w:p>
+      <w:pPr>
+        <w:rPr>
+          <w:lang w:val="en-GB"/>
+        </w:rPr>
+      </w:pPr>
+      <w:r>
+        <w:rPr>
+          <w:lang w:val="en-GB"/>
+        </w:rPr>
+        <w:t>{{</w:t>
+      </w:r>
+      <w:proofErr w:type="spellStart"/>
+      <w:r>
+        <w:rPr>
+          <w:lang w:val="en-GB"/>
+        </w:rPr>
+        <w:t>geocodeArea:Bielefeld</w:t>
+      </w:r>
+      <w:proofErr w:type="spellEnd"/>
+      <w:r>
+        <w:rPr>
+          <w:lang w:val="en-GB"/>
+        </w:rPr>
+        <w:t>}}-&gt;.</w:t>
+      </w:r>
+      <w:proofErr w:type="spellStart"/>
+      <w:r>
+        <w:rPr>
+          <w:lang w:val="en-GB"/>
+        </w:rPr>
+        <w:t>searchArea</w:t>
+      </w:r>
+      <w:proofErr w:type="spellEnd"/>
+      <w:r>
+        <w:rPr>
+          <w:lang w:val="en-GB"/>
+        </w:rPr>
+        <w:t>;</w:t>
+      </w:r>
+    </w:p>
+    <w:p>
+      <w:pPr>
+        <w:rPr>
+          <w:lang w:val="en-GB"/>
+        </w:rPr>
+      </w:pPr>
+      <w:r>
+        <w:rPr>
+          <w:lang w:val="en-GB"/>
+        </w:rPr>
+        <w:t>// gather results</w:t>
+      </w:r>
+    </w:p>
+    <w:p>
+      <w:pPr>
+        <w:rPr>
+          <w:lang w:val="en-GB"/>
+        </w:rPr>
+      </w:pPr>
+      <w:r>
+        <w:rPr>
+          <w:lang w:val="en-GB"/>
+        </w:rPr>
+        <w:t>(</w:t>
+      </w:r>
+    </w:p>
+    <w:p>
+      <w:pPr>
+        <w:rPr>
+          <w:lang w:val="en-GB"/>
+        </w:rPr>
+      </w:pPr>
+      <w:r>
+        <w:rPr>
+          <w:lang w:val="en-GB"/>
+        </w:rPr>
+        <w:t xml:space="preserve">  way[highway=cycleway](</w:t>
+      </w:r>
+      <w:proofErr w:type="spellStart"/>
+      <w:r>
+        <w:rPr>
+          <w:lang w:val="en-GB"/>
+        </w:rPr>
+        <w:t>area.searchArea</w:t>
+      </w:r>
+      <w:proofErr w:type="spellEnd"/>
+      <w:r>
+        <w:rPr>
+          <w:lang w:val="en-GB"/>
+        </w:rPr>
+        <w:t>);</w:t>
+      </w:r>
+    </w:p>
+    <w:p>
+      <w:pPr>
+        <w:rPr>
+          <w:lang w:val="en-GB"/>
+        </w:rPr>
+      </w:pPr>
+      <w:r>
+        <w:rPr>
+          <w:lang w:val="en-GB"/>
+        </w:rPr>
+        <w:t xml:space="preserve">  way["</w:t>
+      </w:r>
+      <w:proofErr w:type="spellStart"/>
+      <w:r>
+        <w:rPr>
+          <w:lang w:val="en-GB"/>
+        </w:rPr>
+        <w:t>cycleway:left</w:t>
+      </w:r>
+      <w:proofErr w:type="spellEnd"/>
+      <w:r>
+        <w:rPr>
+          <w:lang w:val="en-GB"/>
+        </w:rPr>
+        <w:t>"](</w:t>
+      </w:r>
+      <w:proofErr w:type="spellStart"/>
+      <w:r>
+        <w:rPr>
+          <w:lang w:val="en-GB"/>
+        </w:rPr>
+        <w:t>area.searchArea</w:t>
+      </w:r>
+      <w:proofErr w:type="spellEnd"/>
+      <w:r>
+        <w:rPr>
+          <w:lang w:val="en-GB"/>
+        </w:rPr>
+        <w:t>);</w:t>
+      </w:r>
+    </w:p>
+    <w:p>
+      <w:pPr>
+        <w:rPr>
+          <w:lang w:val="en-GB"/>
+        </w:rPr>
+      </w:pPr>
+      <w:r>
+        <w:rPr>
+          <w:lang w:val="en-GB"/>
+        </w:rPr>
+        <w:t xml:space="preserve">  way["</w:t>
+      </w:r>
+      <w:proofErr w:type="spellStart"/>
+      <w:r>
+        <w:rPr>
+          <w:lang w:val="en-GB"/>
+        </w:rPr>
+        <w:t>cycleway:right</w:t>
+      </w:r>
+      <w:proofErr w:type="spellEnd"/>
+      <w:r>
+        <w:rPr>
+          <w:lang w:val="en-GB"/>
+        </w:rPr>
+        <w:t>"](</w:t>
+      </w:r>
+      <w:proofErr w:type="spellStart"/>
+      <w:r>
+        <w:rPr>
+          <w:lang w:val="en-GB"/>
+        </w:rPr>
+        <w:t>area.searchArea</w:t>
+      </w:r>
+      <w:proofErr w:type="spellEnd"/>
+      <w:r>
+        <w:rPr>
+          <w:lang w:val="en-GB"/>
+        </w:rPr>
+        <w:t>);</w:t>
+      </w:r>
+    </w:p>
+    <w:p>
+      <w:pPr>
+        <w:rPr>
+          <w:lang w:val="en-GB"/>
+        </w:rPr>
+      </w:pPr>
+      <w:r>
+        <w:rPr>
+          <w:lang w:val="en-GB"/>
+        </w:rPr>
+        <w:t xml:space="preserve">  way[highway][bicycle=designated](</w:t>
+      </w:r>
+      <w:proofErr w:type="spellStart"/>
+      <w:r>
+        <w:rPr>
+          <w:lang w:val="en-GB"/>
+        </w:rPr>
+        <w:t>area.searchArea</w:t>
+      </w:r>
+      <w:proofErr w:type="spellEnd"/>
+      <w:r>
+        <w:rPr>
+          <w:lang w:val="en-GB"/>
+        </w:rPr>
+        <w:t>);</w:t>
+      </w:r>
+    </w:p>
+    <w:p>
+      <w:pPr>
+        <w:rPr>
+          <w:lang w:val="en-GB"/>
+        </w:rPr>
+      </w:pPr>
+      <w:r>
+        <w:rPr>
+          <w:lang w:val="en-GB"/>
+        </w:rPr>
+        <w:t xml:space="preserve">  way[highway][bicycle=yes](</w:t>
+      </w:r>
+      <w:proofErr w:type="spellStart"/>
+      <w:r>
+        <w:rPr>
+          <w:lang w:val="en-GB"/>
+        </w:rPr>
+        <w:t>area.searchArea</w:t>
+      </w:r>
+      <w:proofErr w:type="spellEnd"/>
+      <w:r>
+        <w:rPr>
+          <w:lang w:val="en-GB"/>
+        </w:rPr>
+        <w:t>);</w:t>
+      </w:r>
+    </w:p>
+    <w:p>
+      <w:pPr>
+        <w:rPr>
+          <w:lang w:val="en-GB"/>
+        </w:rPr>
+      </w:pPr>
+      <w:r>
+        <w:rPr>
+          <w:lang w:val="en-GB"/>
+        </w:rPr>
+        <w:t xml:space="preserve">  way[highway][</w:t>
+      </w:r>
+      <w:proofErr w:type="spellStart"/>
+      <w:r>
+        <w:rPr>
+          <w:lang w:val="en-GB"/>
+        </w:rPr>
+        <w:t>bicycle_road</w:t>
+      </w:r>
+      <w:proofErr w:type="spellEnd"/>
+      <w:r>
+        <w:rPr>
+          <w:lang w:val="en-GB"/>
+        </w:rPr>
+        <w:t>=yes](</w:t>
+      </w:r>
+      <w:proofErr w:type="spellStart"/>
+      <w:r>
+        <w:rPr>
+          <w:lang w:val="en-GB"/>
+        </w:rPr>
+        <w:t>area.searchArea</w:t>
+      </w:r>
+      <w:proofErr w:type="spellEnd"/>
+      <w:r>
+        <w:rPr>
+          <w:lang w:val="en-GB"/>
+        </w:rPr>
+        <w:t>);</w:t>
+      </w:r>
+    </w:p>
+    <w:p>
+      <w:pPr>
+        <w:rPr>
+          <w:lang w:val="en-GB"/>
+        </w:rPr>
+      </w:pPr>
+      <w:r>
+        <w:rPr>
+          <w:lang w:val="en-GB"/>
+        </w:rPr>
+        <w:t xml:space="preserve">  //relation[route=bicycle](</w:t>
+      </w:r>
+      <w:proofErr w:type="spellStart"/>
+      <w:r>
+        <w:rPr>
+          <w:lang w:val="en-GB"/>
+        </w:rPr>
+        <w:t>area.searchArea</w:t>
+      </w:r>
+      <w:proofErr w:type="spellEnd"/>
+      <w:r>
+        <w:rPr>
+          <w:lang w:val="en-GB"/>
+        </w:rPr>
+        <w:t>);</w:t>
+      </w:r>
+    </w:p>
+    <w:p>
+      <w:pPr>
+        <w:rPr>
+          <w:lang w:val="en-GB"/>
+        </w:rPr>
+      </w:pPr>
+      <w:r>
+        <w:rPr>
+          <w:lang w:val="en-GB"/>
+        </w:rPr>
+        <w:t>);</w:t>
+      </w:r>
+    </w:p>
+    <w:p>
+      <w:pPr>
+        <w:rPr>
+          <w:lang w:val="en-GB"/>
+        </w:rPr>
+      </w:pPr>
+      <w:r>
+        <w:rPr>
+          <w:lang w:val="en-GB"/>
+        </w:rPr>
+        <w:t>// print results</w:t>
+      </w:r>
+    </w:p>
+    <w:p>
+      <w:pPr>
+        <w:rPr>
+          <w:lang w:val="en-GB"/>
+        </w:rPr>
+      </w:pPr>
+      <w:r>
+        <w:rPr>
+          <w:lang w:val="en-GB"/>
+        </w:rPr>
+        <w:t>out body;</w:t>
+      </w:r>
+    </w:p>
+    <w:p>
+      <w:pPr>
+        <w:rPr>
+          <w:lang w:val="en-GB"/>
+        </w:rPr>
+      </w:pPr>
+      <w:r>
+        <w:rPr>
+          <w:lang w:val="en-GB"/>
+        </w:rPr>
+        <w:t>&gt;;</w:t>
+      </w:r>
+    </w:p>
+    <w:p>
+      <w:pPr>
+        <w:rPr>
+          <w:lang w:val="en-GB"/>
+        </w:rPr>
+      </w:pPr>
+      <w:r>
+        <w:rPr>
+          <w:lang w:val="en-GB"/>
+        </w:rPr>
+        <w:t xml:space="preserve">out </w:t>
+      </w:r>
+      <w:proofErr w:type="spellStart"/>
+      <w:r>
+        <w:rPr>
+          <w:lang w:val="en-GB"/>
+        </w:rPr>
+        <w:t>skel</w:t>
+      </w:r>
+      <w:proofErr w:type="spellEnd"/>
+      <w:r>
+        <w:rPr>
+          <w:lang w:val="en-GB"/>
+        </w:rPr>
+        <w:t xml:space="preserve"> </w:t>
+      </w:r>
+      <w:proofErr w:type="spellStart"/>
+      <w:r>
+        <w:rPr>
+          <w:lang w:val="en-GB"/>
+        </w:rPr>
+        <w:t>qt;</w:t>
+      </w:r>
+      <w:r>
+        <w:rPr>
+          <w:lang w:val="en-GB"/>
+        </w:rPr>
+        <w:t>out</w:t>
+      </w:r>
+      <w:proofErr w:type="spellEnd"/>
+      <w:r>
+        <w:rPr>
+          <w:lang w:val="en-GB"/>
+        </w:rPr>
+        <w:t xml:space="preserve"> </w:t>
+      </w:r>
+      <w:proofErr w:type="spellStart"/>
+      <w:r>
+        <w:rPr>
+          <w:lang w:val="en-GB"/>
+        </w:rPr>
+        <w:t>skel</w:t>
+      </w:r>
+      <w:proofErr w:type="spellEnd"/>
+      <w:r>
+        <w:rPr>
+          <w:lang w:val="en-GB"/>
+        </w:rPr>
+        <w:t xml:space="preserve"> qt;</w:t>
       </w:r>
     </w:p>
     <w:sectPr>

</xml_diff>

<commit_message>
update of word file
</commit_message>
<xml_diff>
--- a/radwegeOSM/Radwege.docx
+++ b/radwegeOSM/Radwege.docx
@@ -766,11 +766,25 @@
     </w:p>
     <w:p/>
     <w:p>
-      <w:r>
+      <w:pPr>
+        <w:rPr>
+          <w:lang w:val="en-GB"/>
+        </w:rPr>
+      </w:pPr>
+      <w:r>
+        <w:rPr>
+          <w:lang w:val="en-GB"/>
+        </w:rPr>
         <w:t>Query</w:t>
       </w:r>
     </w:p>
-    <w:p/>
+    <w:p>
+      <w:pPr>
+        <w:rPr>
+          <w:lang w:val="en-GB"/>
+        </w:rPr>
+      </w:pPr>
+    </w:p>
     <w:p>
       <w:pPr>
         <w:rPr>
@@ -1220,6 +1234,201 @@
           <w:lang w:val="en-GB"/>
         </w:rPr>
         <w:t xml:space="preserve"> qt;</w:t>
+      </w:r>
+    </w:p>
+    <w:p>
+      <w:pPr>
+        <w:rPr>
+          <w:lang w:val="en-GB"/>
+        </w:rPr>
+      </w:pPr>
+    </w:p>
+    <w:p>
+      <w:pPr>
+        <w:rPr>
+          <w:lang w:val="en-GB"/>
+        </w:rPr>
+      </w:pPr>
+      <w:r>
+        <w:rPr>
+          <w:lang w:val="en-GB"/>
+        </w:rPr>
+        <w:t>[</w:t>
+      </w:r>
+      <w:proofErr w:type="spellStart"/>
+      <w:r>
+        <w:rPr>
+          <w:lang w:val="en-GB"/>
+        </w:rPr>
+        <w:t>out:csv</w:t>
+      </w:r>
+      <w:proofErr w:type="spellEnd"/>
+      <w:r>
+        <w:rPr>
+          <w:lang w:val="en-GB"/>
+        </w:rPr>
+        <w:t>(</w:t>
+      </w:r>
+      <w:proofErr w:type="spellStart"/>
+      <w:r>
+        <w:rPr>
+          <w:lang w:val="en-GB"/>
+        </w:rPr>
+        <w:t>length,value</w:t>
+      </w:r>
+      <w:proofErr w:type="spellEnd"/>
+      <w:r>
+        <w:rPr>
+          <w:lang w:val="en-GB"/>
+        </w:rPr>
+        <w:t>)];</w:t>
+      </w:r>
+    </w:p>
+    <w:p>
+      <w:pPr>
+        <w:rPr>
+          <w:lang w:val="en-GB"/>
+        </w:rPr>
+      </w:pPr>
+      <w:r>
+        <w:rPr>
+          <w:lang w:val="en-GB"/>
+        </w:rPr>
+        <w:t>area[name="Nordrhein-Westfalen"]-&gt;.a;</w:t>
+      </w:r>
+    </w:p>
+    <w:p>
+      <w:pPr>
+        <w:rPr>
+          <w:lang w:val="en-GB"/>
+        </w:rPr>
+      </w:pPr>
+      <w:r>
+        <w:rPr>
+          <w:lang w:val="en-GB"/>
+        </w:rPr>
+        <w:t>area[name="Bielefeld"]-&gt;.b;</w:t>
+      </w:r>
+    </w:p>
+    <w:p>
+      <w:pPr>
+        <w:rPr>
+          <w:lang w:val="en-GB"/>
+        </w:rPr>
+      </w:pPr>
+      <w:r>
+        <w:rPr>
+          <w:lang w:val="en-GB"/>
+        </w:rPr>
+        <w:t>way[bicycle](</w:t>
+      </w:r>
+      <w:proofErr w:type="spellStart"/>
+      <w:r>
+        <w:rPr>
+          <w:lang w:val="en-GB"/>
+        </w:rPr>
+        <w:t>area.a</w:t>
+      </w:r>
+      <w:proofErr w:type="spellEnd"/>
+      <w:r>
+        <w:rPr>
+          <w:lang w:val="en-GB"/>
+        </w:rPr>
+        <w:t>)(</w:t>
+      </w:r>
+      <w:proofErr w:type="spellStart"/>
+      <w:r>
+        <w:rPr>
+          <w:lang w:val="en-GB"/>
+        </w:rPr>
+        <w:t>area.b</w:t>
+      </w:r>
+      <w:proofErr w:type="spellEnd"/>
+      <w:r>
+        <w:rPr>
+          <w:lang w:val="en-GB"/>
+        </w:rPr>
+        <w:t>);</w:t>
+      </w:r>
+    </w:p>
+    <w:p>
+      <w:pPr>
+        <w:rPr>
+          <w:lang w:val="en-GB"/>
+        </w:rPr>
+      </w:pPr>
+      <w:r>
+        <w:rPr>
+          <w:lang w:val="en-GB"/>
+        </w:rPr>
+        <w:t>for (t["bicycle"])</w:t>
+      </w:r>
+    </w:p>
+    <w:p>
+      <w:pPr>
+        <w:rPr>
+          <w:lang w:val="en-GB"/>
+        </w:rPr>
+      </w:pPr>
+      <w:r>
+        <w:rPr>
+          <w:lang w:val="en-GB"/>
+        </w:rPr>
+        <w:t>{</w:t>
+      </w:r>
+    </w:p>
+    <w:p>
+      <w:pPr>
+        <w:rPr>
+          <w:lang w:val="en-GB"/>
+        </w:rPr>
+      </w:pPr>
+      <w:r>
+        <w:rPr>
+          <w:lang w:val="en-GB"/>
+        </w:rPr>
+        <w:lastRenderedPageBreak/>
+        <w:t xml:space="preserve">  make stat value=_.</w:t>
+      </w:r>
+      <w:proofErr w:type="spellStart"/>
+      <w:r>
+        <w:rPr>
+          <w:lang w:val="en-GB"/>
+        </w:rPr>
+        <w:t>val,length</w:t>
+      </w:r>
+      <w:proofErr w:type="spellEnd"/>
+      <w:r>
+        <w:rPr>
+          <w:lang w:val="en-GB"/>
+        </w:rPr>
+        <w:t>=sum(length());</w:t>
+      </w:r>
+    </w:p>
+    <w:p>
+      <w:pPr>
+        <w:rPr>
+          <w:lang w:val="en-GB"/>
+        </w:rPr>
+      </w:pPr>
+      <w:r>
+        <w:rPr>
+          <w:lang w:val="en-GB"/>
+        </w:rPr>
+        <w:t xml:space="preserve">  out;</w:t>
+      </w:r>
+    </w:p>
+    <w:p>
+      <w:pPr>
+        <w:rPr>
+          <w:lang w:val="en-GB"/>
+        </w:rPr>
+      </w:pPr>
+      <w:r>
+        <w:rPr>
+          <w:lang w:val="en-GB"/>
+        </w:rPr>
+        <w:t>}</w:t>
       </w:r>
     </w:p>
     <w:sectPr>

</xml_diff>